<commit_message>
Updated Docs for Home Page and Members Mapper Service
with deatils instructuons on the matches population
</commit_message>
<xml_diff>
--- a/API documenation/Home page API documentation.docx
+++ b/API documenation/Home page API documentation.docx
@@ -15,8 +15,6 @@
           <w:sz w:val="26"/>
         </w:rPr>
       </w:pPr>
-      <w:bookmarkStart w:id="0" w:name="_GoBack"/>
-      <w:bookmarkEnd w:id="0"/>
       <w:r>
         <w:rPr>
           <w:rFonts w:ascii="Cambria" w:eastAsia="Cambria" w:hAnsi="Cambria" w:cs="Cambria"/>
@@ -87,23 +85,7 @@
           <w:rFonts w:eastAsia="Calibri"/>
           <w:b/>
         </w:rPr>
-        <w:t xml:space="preserve"> 7-20-2013 </w:t>
-      </w:r>
-      <w:proofErr w:type="spellStart"/>
-      <w:r>
-        <w:rPr>
-          <w:rFonts w:eastAsia="Calibri"/>
-          <w:b/>
-        </w:rPr>
-        <w:t>ola</w:t>
-      </w:r>
-      <w:proofErr w:type="spellEnd"/>
-      <w:r>
-        <w:rPr>
-          <w:rFonts w:eastAsia="Calibri"/>
-          <w:b/>
-        </w:rPr>
-        <w:t xml:space="preserve"> </w:t>
+        <w:t xml:space="preserve"> 7-20-2013 ola </w:t>
       </w:r>
       <w:proofErr w:type="spellStart"/>
       <w:r>
@@ -1403,6 +1385,9 @@
       </w:r>
       <w:r>
         <w:t>.docx</w:t>
+      </w:r>
+      <w:r>
+        <w:t xml:space="preserve"> for WEB/Mobile Matches</w:t>
       </w:r>
     </w:p>
     <w:p>
@@ -1492,10 +1477,207 @@
       </w:r>
       <w:proofErr w:type="spellEnd"/>
     </w:p>
+    <w:p>
+      <w:pPr>
+        <w:rPr>
+          <w:u w:val="single"/>
+        </w:rPr>
+      </w:pPr>
+      <w:r>
+        <w:t xml:space="preserve"> </w:t>
+      </w:r>
+      <w:proofErr w:type="spellStart"/>
+      <w:r>
+        <w:rPr>
+          <w:u w:val="single"/>
+        </w:rPr>
+        <w:t>Detaililed</w:t>
+      </w:r>
+      <w:proofErr w:type="spellEnd"/>
+      <w:r>
+        <w:rPr>
+          <w:u w:val="single"/>
+        </w:rPr>
+        <w:t xml:space="preserve"> instructions </w:t>
+      </w:r>
+    </w:p>
+    <w:p>
+      <w:proofErr w:type="gramStart"/>
+      <w:r>
+        <w:t xml:space="preserve">Sample Displaying </w:t>
+      </w:r>
+      <w:proofErr w:type="spellStart"/>
+      <w:r>
+        <w:t>Macthes</w:t>
+      </w:r>
+      <w:proofErr w:type="spellEnd"/>
+      <w:r>
+        <w:t xml:space="preserve"> via MVC.</w:t>
+      </w:r>
+      <w:proofErr w:type="gramEnd"/>
+    </w:p>
+    <w:p>
+      <w:r>
+        <w:t xml:space="preserve">The matches should be displayed in either an MVC template or partial </w:t>
+      </w:r>
+      <w:proofErr w:type="gramStart"/>
+      <w:r>
+        <w:t>page  as</w:t>
+      </w:r>
+      <w:proofErr w:type="gramEnd"/>
+      <w:r>
+        <w:t xml:space="preserve"> to allow for proper </w:t>
+      </w:r>
+      <w:proofErr w:type="spellStart"/>
+      <w:r>
+        <w:t>asynch</w:t>
+      </w:r>
+      <w:proofErr w:type="spellEnd"/>
+      <w:r>
+        <w:t xml:space="preserve"> display of the data.</w:t>
+      </w:r>
+    </w:p>
+    <w:p>
+      <w:proofErr w:type="spellStart"/>
+      <w:r>
+        <w:t>I.e</w:t>
+      </w:r>
+      <w:proofErr w:type="spellEnd"/>
+      <w:r>
+        <w:t xml:space="preserve"> say your home page is called </w:t>
+      </w:r>
+      <w:proofErr w:type="spellStart"/>
+      <w:proofErr w:type="gramStart"/>
+      <w:r>
+        <w:rPr>
+          <w:b/>
+        </w:rPr>
+        <w:t>Home.chtml</w:t>
+      </w:r>
+      <w:proofErr w:type="spellEnd"/>
+      <w:r>
+        <w:t xml:space="preserve">  you</w:t>
+      </w:r>
+      <w:proofErr w:type="gramEnd"/>
+      <w:r>
+        <w:t xml:space="preserve"> should have a div or area where you can embed a partial page called something like </w:t>
+      </w:r>
+      <w:r>
+        <w:rPr>
+          <w:b/>
+        </w:rPr>
+        <w:t>_</w:t>
+      </w:r>
+      <w:proofErr w:type="spellStart"/>
+      <w:r>
+        <w:rPr>
+          <w:b/>
+        </w:rPr>
+        <w:t>Matches.chtml</w:t>
+      </w:r>
+      <w:proofErr w:type="spellEnd"/>
+      <w:r>
+        <w:rPr>
+          <w:b/>
+        </w:rPr>
+        <w:t xml:space="preserve">  </w:t>
+      </w:r>
+    </w:p>
+    <w:p>
+      <w:r>
+        <w:t xml:space="preserve">Once you call the </w:t>
+      </w:r>
+      <w:proofErr w:type="spellStart"/>
+      <w:r>
+        <w:t>the</w:t>
+      </w:r>
+      <w:proofErr w:type="spellEnd"/>
+      <w:r>
+        <w:t xml:space="preserve"> service that passes the </w:t>
+      </w:r>
+      <w:proofErr w:type="gramStart"/>
+      <w:r>
+        <w:t>data :</w:t>
+      </w:r>
+      <w:proofErr w:type="gramEnd"/>
+    </w:p>
+    <w:p>
+      <w:pPr>
+        <w:rPr>
+          <w:rFonts w:ascii="Verdana" w:hAnsi="Verdana"/>
+          <w:color w:val="000000"/>
+        </w:rPr>
+      </w:pPr>
+      <w:r>
+        <w:t xml:space="preserve">– See </w:t>
+      </w:r>
+      <w:r>
+        <w:rPr>
+          <w:b/>
+        </w:rPr>
+        <w:t>MembersMapperService</w:t>
+      </w:r>
+      <w:r>
+        <w:rPr>
+          <w:b/>
+        </w:rPr>
+        <w:t>.docx</w:t>
+      </w:r>
+      <w:r>
+        <w:t xml:space="preserve"> use the </w:t>
+      </w:r>
+      <w:proofErr w:type="gramStart"/>
+      <w:r>
+        <w:t xml:space="preserve">call  </w:t>
+      </w:r>
+      <w:proofErr w:type="spellStart"/>
+      <w:r>
+        <w:rPr>
+          <w:rFonts w:ascii="Verdana" w:hAnsi="Verdana"/>
+          <w:color w:val="000000"/>
+        </w:rPr>
+        <w:t>getquickmatches</w:t>
+      </w:r>
+      <w:proofErr w:type="spellEnd"/>
+      <w:proofErr w:type="gramEnd"/>
+    </w:p>
+    <w:p>
+      <w:pPr>
+        <w:rPr>
+          <w:rFonts w:ascii="Times New Roman" w:hAnsi="Times New Roman" w:cs="Times New Roman"/>
+          <w:color w:val="000000"/>
+          <w:sz w:val="24"/>
+          <w:szCs w:val="24"/>
+        </w:rPr>
+      </w:pPr>
+      <w:proofErr w:type="gramStart"/>
+      <w:r>
+        <w:rPr>
+          <w:rFonts w:ascii="Times New Roman" w:hAnsi="Times New Roman" w:cs="Times New Roman"/>
+          <w:color w:val="000000"/>
+          <w:sz w:val="24"/>
+          <w:szCs w:val="24"/>
+        </w:rPr>
+        <w:t>you</w:t>
+      </w:r>
+      <w:proofErr w:type="gramEnd"/>
+      <w:r>
+        <w:rPr>
+          <w:rFonts w:ascii="Times New Roman" w:hAnsi="Times New Roman" w:cs="Times New Roman"/>
+          <w:color w:val="000000"/>
+          <w:sz w:val="24"/>
+          <w:szCs w:val="24"/>
+        </w:rPr>
+        <w:t xml:space="preserve"> can then create a loop in your html page to show the matches using page real estate as allowed in your web page or native application.  For details on what fields are what see the service doc.</w:t>
+      </w:r>
+      <w:bookmarkStart w:id="0" w:name="_GoBack"/>
+      <w:bookmarkEnd w:id="0"/>
+    </w:p>
     <w:p/>
     <w:p/>
     <w:p/>
     <w:p/>
+    <w:p/>
     <w:p>
       <w:pPr>
         <w:rPr>
@@ -1526,6 +1708,7 @@
         <w:rPr>
           <w:noProof/>
         </w:rPr>
+        <w:lastRenderedPageBreak/>
         <w:drawing>
           <wp:inline distT="0" distB="0" distL="0" distR="0" wp14:anchorId="443D683D" wp14:editId="02D4B572">
             <wp:extent cx="2390775" cy="1952625"/>

</xml_diff>

<commit_message>
added Member Activity doc
</commit_message>
<xml_diff>
--- a/API documenation/Home page API documentation.docx
+++ b/API documenation/Home page API documentation.docx
@@ -85,7 +85,23 @@
           <w:rFonts w:eastAsia="Calibri"/>
           <w:b/>
         </w:rPr>
-        <w:t xml:space="preserve"> 7-20-2013 ola </w:t>
+        <w:t xml:space="preserve"> 7-20-2013 </w:t>
+      </w:r>
+      <w:proofErr w:type="spellStart"/>
+      <w:r>
+        <w:rPr>
+          <w:rFonts w:eastAsia="Calibri"/>
+          <w:b/>
+        </w:rPr>
+        <w:t>ola</w:t>
+      </w:r>
+      <w:proofErr w:type="spellEnd"/>
+      <w:r>
+        <w:rPr>
+          <w:rFonts w:eastAsia="Calibri"/>
+          <w:b/>
+        </w:rPr>
+        <w:t xml:space="preserve"> </w:t>
       </w:r>
       <w:proofErr w:type="spellStart"/>
       <w:r>
@@ -387,6 +403,7 @@
         <w:pStyle w:val="ListParagraph"/>
         <w:rPr>
           <w:rStyle w:val="uri-template"/>
+          <w:b/>
         </w:rPr>
       </w:pPr>
       <w:r>
@@ -407,21 +424,7 @@
         <w:rPr>
           <w:rStyle w:val="uri-template"/>
         </w:rPr>
-        <w:t xml:space="preserve"> document use the </w:t>
-      </w:r>
-      <w:proofErr w:type="gramStart"/>
-      <w:r>
-        <w:rPr>
-          <w:rStyle w:val="uri-template"/>
-        </w:rPr>
-        <w:t>call :</w:t>
-      </w:r>
-      <w:proofErr w:type="gramEnd"/>
-      <w:r>
-        <w:rPr>
-          <w:rStyle w:val="uri-template"/>
-        </w:rPr>
-        <w:t xml:space="preserve"> </w:t>
+        <w:t xml:space="preserve"> document use the call : </w:t>
       </w:r>
       <w:proofErr w:type="spellStart"/>
       <w:r>
@@ -436,15 +439,6 @@
         <w:t>validateuserbyopenid</w:t>
       </w:r>
       <w:proofErr w:type="spellEnd"/>
-    </w:p>
-    <w:p>
-      <w:pPr>
-        <w:pStyle w:val="ListParagraph"/>
-        <w:rPr>
-          <w:rStyle w:val="uri-template"/>
-          <w:b/>
-        </w:rPr>
-      </w:pPr>
     </w:p>
     <w:p>
       <w:pPr>
@@ -778,7 +772,7 @@
             <w:rStyle w:val="Hyperlink"/>
             <w:b/>
           </w:rPr>
-          <w:t>/Shell.MVC2.Web.MemberActionsService/MemberActionsService.svc/Rest/help</w:t>
+          <w:t>/MemberActionsService/MemberActionsService.svc/Rest/help</w:t>
         </w:r>
       </w:hyperlink>
     </w:p>
@@ -788,6 +782,12 @@
       </w:r>
     </w:p>
     <w:p>
+      <w:r>
+        <w:t>See the section below.</w:t>
+      </w:r>
+    </w:p>
+    <w:p/>
+    <w:p>
       <w:pPr>
         <w:rPr>
           <w:rFonts w:ascii="Verdana" w:hAnsi="Verdana"/>
@@ -796,7 +796,7 @@
         </w:rPr>
       </w:pPr>
       <w:r>
-        <w:t>See the section below.</w:t>
+        <w:t>WEB</w:t>
       </w:r>
     </w:p>
     <w:p>
@@ -841,8 +841,15 @@
         </w:drawing>
       </w:r>
     </w:p>
-    <w:p>
-      <w:r>
+    <w:p/>
+    <w:p>
+      <w:r>
+        <w:t>MOBILE</w:t>
+      </w:r>
+    </w:p>
+    <w:p>
+      <w:r>
+        <w:lastRenderedPageBreak/>
         <w:t>Who took a peek count</w:t>
       </w:r>
       <w:r>
@@ -932,7 +939,6 @@
     </w:p>
     <w:p>
       <w:r>
-        <w:lastRenderedPageBreak/>
         <w:t>Profile Blocked -</w:t>
       </w:r>
       <w:r>
@@ -1168,7 +1174,16 @@
           <w:sz w:val="28"/>
           <w:szCs w:val="28"/>
         </w:rPr>
-        <w:t>layout different on mobile )</w:t>
+        <w:t>WEB</w:t>
+      </w:r>
+      <w:r>
+        <w:rPr>
+          <w:b/>
+          <w:color w:val="000000"/>
+          <w:sz w:val="28"/>
+          <w:szCs w:val="28"/>
+        </w:rPr>
+        <w:t xml:space="preserve"> )</w:t>
       </w:r>
     </w:p>
     <w:p>
@@ -1312,64 +1327,126 @@
       <w:proofErr w:type="gramEnd"/>
     </w:p>
     <w:p>
-      <w:pPr>
-        <w:rPr>
+      <w:r>
+        <w:t xml:space="preserve">Who’s looking for </w:t>
+      </w:r>
+      <w:proofErr w:type="gramStart"/>
+      <w:r>
+        <w:t>me :</w:t>
+      </w:r>
+      <w:proofErr w:type="gramEnd"/>
+      <w:r>
+        <w:t xml:space="preserve"> Not implemented yet</w:t>
+      </w:r>
+    </w:p>
+    <w:p/>
+    <w:p>
+      <w:pPr>
+        <w:rPr>
+          <w:b/>
+          <w:color w:val="000000"/>
           <w:sz w:val="28"/>
           <w:szCs w:val="28"/>
         </w:rPr>
       </w:pPr>
       <w:r>
-        <w:t xml:space="preserve">Who’s looking for </w:t>
-      </w:r>
-      <w:proofErr w:type="gramStart"/>
-      <w:r>
-        <w:t>me :</w:t>
-      </w:r>
-      <w:proofErr w:type="gramEnd"/>
-      <w:r>
-        <w:t xml:space="preserve"> Not implemented yet</w:t>
-      </w:r>
-    </w:p>
-    <w:p>
-      <w:pPr>
-        <w:rPr>
-          <w:b/>
+        <w:rPr>
+          <w:b/>
+          <w:color w:val="000000"/>
           <w:sz w:val="28"/>
           <w:szCs w:val="28"/>
         </w:rPr>
-      </w:pPr>
-      <w:r>
-        <w:rPr>
-          <w:b/>
+        <w:t xml:space="preserve">New Activity </w:t>
+      </w:r>
+      <w:proofErr w:type="gramStart"/>
+      <w:r>
+        <w:rPr>
+          <w:b/>
+          <w:color w:val="000000"/>
           <w:sz w:val="28"/>
           <w:szCs w:val="28"/>
         </w:rPr>
-        <w:t xml:space="preserve">My Matches </w:t>
-      </w:r>
-      <w:proofErr w:type="gramStart"/>
-      <w:r>
-        <w:rPr>
-          <w:b/>
+        <w:t xml:space="preserve">panel </w:t>
+      </w:r>
+      <w:r>
+        <w:rPr>
+          <w:b/>
+          <w:color w:val="000000"/>
           <w:sz w:val="28"/>
           <w:szCs w:val="28"/>
         </w:rPr>
-        <w:t xml:space="preserve">Section </w:t>
-      </w:r>
-      <w:r>
-        <w:rPr>
-          <w:b/>
+        <w:t xml:space="preserve"> (</w:t>
+      </w:r>
+      <w:proofErr w:type="gramEnd"/>
+      <w:r>
+        <w:rPr>
+          <w:b/>
+          <w:color w:val="000000"/>
           <w:sz w:val="28"/>
           <w:szCs w:val="28"/>
         </w:rPr>
-        <w:t xml:space="preserve"> (</w:t>
-      </w:r>
-      <w:proofErr w:type="gramEnd"/>
-      <w:r>
-        <w:rPr>
-          <w:b/>
+        <w:t>MOBILE )</w:t>
+      </w:r>
+    </w:p>
+    <w:p>
+      <w:pPr>
+        <w:rPr>
+          <w:b/>
+          <w:color w:val="000000"/>
           <w:sz w:val="28"/>
           <w:szCs w:val="28"/>
         </w:rPr>
+      </w:pPr>
+    </w:p>
+    <w:p>
+      <w:pPr>
+        <w:rPr>
+          <w:sz w:val="28"/>
+          <w:szCs w:val="28"/>
+        </w:rPr>
+      </w:pPr>
+    </w:p>
+    <w:p>
+      <w:pPr>
+        <w:rPr>
+          <w:b/>
+          <w:sz w:val="28"/>
+          <w:szCs w:val="28"/>
+        </w:rPr>
+      </w:pPr>
+      <w:r>
+        <w:rPr>
+          <w:b/>
+          <w:sz w:val="28"/>
+          <w:szCs w:val="28"/>
+        </w:rPr>
+        <w:lastRenderedPageBreak/>
+        <w:t xml:space="preserve">My Matches </w:t>
+      </w:r>
+      <w:proofErr w:type="gramStart"/>
+      <w:r>
+        <w:rPr>
+          <w:b/>
+          <w:sz w:val="28"/>
+          <w:szCs w:val="28"/>
+        </w:rPr>
+        <w:t xml:space="preserve">Section </w:t>
+      </w:r>
+      <w:r>
+        <w:rPr>
+          <w:b/>
+          <w:sz w:val="28"/>
+          <w:szCs w:val="28"/>
+        </w:rPr>
+        <w:t xml:space="preserve"> (</w:t>
+      </w:r>
+      <w:proofErr w:type="gramEnd"/>
+      <w:r>
+        <w:rPr>
+          <w:b/>
+          <w:sz w:val="28"/>
+          <w:szCs w:val="28"/>
+        </w:rPr>
         <w:t xml:space="preserve"> on mobile this is at the top)</w:t>
       </w:r>
     </w:p>
@@ -1395,7 +1472,6 @@
         <w:rPr>
           <w:noProof/>
         </w:rPr>
-        <w:lastRenderedPageBreak/>
         <w:drawing>
           <wp:inline distT="0" distB="0" distL="0" distR="0" wp14:anchorId="10FF45EE" wp14:editId="05559BFC">
             <wp:extent cx="5943600" cy="2125345"/>
@@ -1673,11 +1749,47 @@
       <w:bookmarkStart w:id="0" w:name="_GoBack"/>
       <w:bookmarkEnd w:id="0"/>
     </w:p>
+    <w:p>
+      <w:r>
+        <w:t xml:space="preserve">For paging use either a scrollable bar </w:t>
+      </w:r>
+      <w:proofErr w:type="gramStart"/>
+      <w:r>
+        <w:t>or  something</w:t>
+      </w:r>
+      <w:proofErr w:type="gramEnd"/>
+      <w:r>
+        <w:t xml:space="preserve"> similar to this:</w:t>
+      </w:r>
+    </w:p>
+    <w:p>
+      <w:hyperlink r:id="rId10" w:history="1">
+        <w:r>
+          <w:rPr>
+            <w:rStyle w:val="Hyperlink"/>
+          </w:rPr>
+          <w:t>http://getbootstrap.com/2.3.2/components.html#pagination</w:t>
+        </w:r>
+      </w:hyperlink>
+    </w:p>
+    <w:p>
+      <w:proofErr w:type="gramStart"/>
+      <w:r>
+        <w:t>pagination</w:t>
+      </w:r>
+      <w:proofErr w:type="gramEnd"/>
+      <w:r>
+        <w:t xml:space="preserve"> must be on bottom. </w:t>
+      </w:r>
+      <w:proofErr w:type="gramStart"/>
+      <w:r>
+        <w:t>For web.</w:t>
+      </w:r>
+      <w:proofErr w:type="gramEnd"/>
+    </w:p>
     <w:p/>
     <w:p/>
     <w:p/>
-    <w:p/>
-    <w:p/>
     <w:p>
       <w:pPr>
         <w:rPr>
@@ -1708,7 +1820,6 @@
         <w:rPr>
           <w:noProof/>
         </w:rPr>
-        <w:lastRenderedPageBreak/>
         <w:drawing>
           <wp:inline distT="0" distB="0" distL="0" distR="0" wp14:anchorId="443D683D" wp14:editId="02D4B572">
             <wp:extent cx="2390775" cy="1952625"/>
@@ -1725,7 +1836,7 @@
                     <pic:cNvPicPr/>
                   </pic:nvPicPr>
                   <pic:blipFill>
-                    <a:blip r:embed="rId10"/>
+                    <a:blip r:embed="rId11"/>
                     <a:stretch>
                       <a:fillRect/>
                     </a:stretch>
@@ -2322,6 +2433,18 @@
       <w:u w:val="single"/>
     </w:rPr>
   </w:style>
+  <w:style w:type="character" w:styleId="FollowedHyperlink">
+    <w:name w:val="FollowedHyperlink"/>
+    <w:basedOn w:val="DefaultParagraphFont"/>
+    <w:uiPriority w:val="99"/>
+    <w:semiHidden/>
+    <w:unhideWhenUsed/>
+    <w:rsid w:val="004479D0"/>
+    <w:rPr>
+      <w:color w:val="800080" w:themeColor="followedHyperlink"/>
+      <w:u w:val="single"/>
+    </w:rPr>
+  </w:style>
 </w:styles>
 </file>
 
@@ -2582,6 +2705,18 @@
     <w:rsid w:val="002D5A71"/>
     <w:rPr>
       <w:color w:val="0000FF" w:themeColor="hyperlink"/>
+      <w:u w:val="single"/>
+    </w:rPr>
+  </w:style>
+  <w:style w:type="character" w:styleId="FollowedHyperlink">
+    <w:name w:val="FollowedHyperlink"/>
+    <w:basedOn w:val="DefaultParagraphFont"/>
+    <w:uiPriority w:val="99"/>
+    <w:semiHidden/>
+    <w:unhideWhenUsed/>
+    <w:rsid w:val="004479D0"/>
+    <w:rPr>
+      <w:color w:val="800080" w:themeColor="followedHyperlink"/>
       <w:u w:val="single"/>
     </w:rPr>
   </w:style>

</xml_diff>